<commit_message>
Additional screen shots to be used for the presentation slides, updated draft, began working on presentation (up to pg7), revision to route, time log.
</commit_message>
<xml_diff>
--- a/Deliverables/2023-11-06-Presentation_Draft/notes-draft/Draft-2023-11-04.docx
+++ b/Deliverables/2023-11-06-Presentation_Draft/notes-draft/Draft-2023-11-04.docx
@@ -4,6 +4,8 @@
   <w:body>
     <w:p>
       <w:pPr>
+        <w:spacing w:after="0" w:line="240" w:lineRule="auto"/>
+        <w:mirrorIndents/>
         <w:rPr>
           <w:b/>
           <w:bCs/>
@@ -23,6 +25,8 @@
           <w:ilvl w:val="0"/>
           <w:numId w:val="4"/>
         </w:numPr>
+        <w:spacing w:after="0" w:line="240" w:lineRule="auto"/>
+        <w:mirrorIndents/>
       </w:pPr>
       <w:r>
         <w:t>Cover</w:t>
@@ -34,6 +38,8 @@
           <w:ilvl w:val="0"/>
           <w:numId w:val="4"/>
         </w:numPr>
+        <w:spacing w:after="0" w:line="240" w:lineRule="auto"/>
+        <w:mirrorIndents/>
       </w:pPr>
       <w:r>
         <w:t xml:space="preserve">What &amp; </w:t>
@@ -53,9 +59,29 @@
           <w:ilvl w:val="1"/>
           <w:numId w:val="4"/>
         </w:numPr>
+        <w:spacing w:after="0" w:line="240" w:lineRule="auto"/>
+        <w:mirrorIndents/>
       </w:pPr>
       <w:r>
         <w:t>Full stack web application flashcards.</w:t>
+      </w:r>
+      <w:r>
+        <w:t xml:space="preserve"> (Based on Post</w:t>
+      </w:r>
+      <w:r>
+        <w:t>g</w:t>
+      </w:r>
+      <w:r>
+        <w:t>reSQL, Express, React, Node.</w:t>
+      </w:r>
+      <w:r>
+        <w:t>js</w:t>
+      </w:r>
+      <w:r>
+        <w:t>.</w:t>
+      </w:r>
+      <w:r>
+        <w:t>)</w:t>
       </w:r>
     </w:p>
     <w:p>
@@ -64,31 +90,14 @@
           <w:ilvl w:val="1"/>
           <w:numId w:val="4"/>
         </w:numPr>
-      </w:pPr>
-      <w:r>
-        <w:t xml:space="preserve">Because everything is organized in one place. </w:t>
-      </w:r>
-    </w:p>
-    <w:p>
-      <w:pPr>
-        <w:numPr>
-          <w:ilvl w:val="2"/>
-          <w:numId w:val="4"/>
-        </w:numPr>
-      </w:pPr>
-      <w:r>
-        <w:t>Because flashcards can be cumbersome to carry.</w:t>
-      </w:r>
-    </w:p>
-    <w:p>
-      <w:pPr>
-        <w:numPr>
-          <w:ilvl w:val="2"/>
-          <w:numId w:val="4"/>
-        </w:numPr>
-      </w:pPr>
-      <w:r>
-        <w:t>Everything in once place. Makes it difficult to misplace.</w:t>
+        <w:spacing w:after="0" w:line="240" w:lineRule="auto"/>
+        <w:mirrorIndents/>
+      </w:pPr>
+      <w:r>
+        <w:t>Because everything is organized in one place</w:t>
+      </w:r>
+      <w:r>
+        <w:t xml:space="preserve"> and not easily misplaced.</w:t>
       </w:r>
     </w:p>
     <w:p>
@@ -97,20 +106,31 @@
           <w:ilvl w:val="1"/>
           <w:numId w:val="4"/>
         </w:numPr>
-      </w:pPr>
-      <w:r>
-        <w:t>Conveniece of study aids for students on the go.</w:t>
-      </w:r>
-    </w:p>
-    <w:p>
+        <w:spacing w:after="0" w:line="240" w:lineRule="auto"/>
+        <w:mirrorIndents/>
+      </w:pPr>
+      <w:r>
+        <w:t>Convenience</w:t>
+      </w:r>
+      <w:r>
+        <w:t xml:space="preserve"> of study aids for students on the go.</w:t>
+      </w:r>
+    </w:p>
+    <w:p>
+      <w:pPr>
+        <w:spacing w:after="0" w:line="240" w:lineRule="auto"/>
+        <w:mirrorIndents/>
+      </w:pPr>
       <w:r>
         <w:pict w14:anchorId="603061F7">
-          <v:rect id="_x0000_i1043" style="width:0;height:1.5pt" o:hralign="center" o:hrstd="t" o:hr="t" fillcolor="#a0a0a0" stroked="f"/>
+          <v:rect id="_x0000_i1049" style="width:0;height:1.5pt" o:hralign="center" o:hrstd="t" o:hr="t" fillcolor="#a0a0a0" stroked="f"/>
         </w:pict>
       </w:r>
     </w:p>
     <w:p>
       <w:pPr>
+        <w:spacing w:after="0" w:line="240" w:lineRule="auto"/>
+        <w:mirrorIndents/>
         <w:rPr>
           <w:b/>
           <w:bCs/>
@@ -130,15 +150,18 @@
           <w:ilvl w:val="0"/>
           <w:numId w:val="5"/>
         </w:numPr>
-      </w:pPr>
-      <w:r>
-        <w:t xml:space="preserve">Login &gt; Sign </w:t>
-      </w:r>
-      <w:proofErr w:type="gramStart"/>
+        <w:spacing w:after="0" w:line="240" w:lineRule="auto"/>
+        <w:mirrorIndents/>
+      </w:pPr>
+      <w:r>
+        <w:t>Login &gt; Sign</w:t>
+      </w:r>
+      <w:r>
+        <w:t>-</w:t>
+      </w:r>
       <w:r>
         <w:t>up</w:t>
       </w:r>
-      <w:proofErr w:type="gramEnd"/>
     </w:p>
     <w:p>
       <w:pPr>
@@ -146,6 +169,8 @@
           <w:ilvl w:val="0"/>
           <w:numId w:val="5"/>
         </w:numPr>
+        <w:spacing w:after="0" w:line="240" w:lineRule="auto"/>
+        <w:mirrorIndents/>
       </w:pPr>
       <w:r>
         <w:t>User profile &gt; View Private lib</w:t>
@@ -157,6 +182,8 @@
           <w:ilvl w:val="0"/>
           <w:numId w:val="5"/>
         </w:numPr>
+        <w:spacing w:after="0" w:line="240" w:lineRule="auto"/>
+        <w:mirrorIndents/>
       </w:pPr>
       <w:r>
         <w:t xml:space="preserve">View sample set of cards &gt; Edit? </w:t>
@@ -168,6 +195,8 @@
           <w:ilvl w:val="1"/>
           <w:numId w:val="5"/>
         </w:numPr>
+        <w:spacing w:after="0" w:line="240" w:lineRule="auto"/>
+        <w:mirrorIndents/>
       </w:pPr>
       <w:r>
         <w:t xml:space="preserve">Note, public view should not allow edit </w:t>
@@ -184,6 +213,8 @@
           <w:ilvl w:val="0"/>
           <w:numId w:val="5"/>
         </w:numPr>
+        <w:spacing w:after="0" w:line="240" w:lineRule="auto"/>
+        <w:mirrorIndents/>
       </w:pPr>
       <w:r>
         <w:t xml:space="preserve">Add new set &gt; Create New Card 1 &gt; Create new card </w:t>
@@ -203,20 +234,34 @@
           <w:ilvl w:val="1"/>
           <w:numId w:val="5"/>
         </w:numPr>
-      </w:pPr>
-      <w:r>
-        <w:t>Prototype to come...</w:t>
-      </w:r>
-    </w:p>
-    <w:p>
+        <w:spacing w:after="0" w:line="240" w:lineRule="auto"/>
+        <w:mirrorIndents/>
+      </w:pPr>
+      <w:r>
+        <w:t>Note: P</w:t>
+      </w:r>
+      <w:r>
+        <w:t>rototype to come</w:t>
+      </w:r>
+      <w:r>
+        <w:t xml:space="preserve"> later…</w:t>
+      </w:r>
+    </w:p>
+    <w:p>
+      <w:pPr>
+        <w:spacing w:after="0" w:line="240" w:lineRule="auto"/>
+        <w:mirrorIndents/>
+      </w:pPr>
       <w:r>
         <w:pict w14:anchorId="3B2B285B">
-          <v:rect id="_x0000_i1044" style="width:0;height:1.5pt" o:hralign="center" o:hrstd="t" o:hr="t" fillcolor="#a0a0a0" stroked="f"/>
+          <v:rect id="_x0000_i1050" style="width:0;height:1.5pt" o:hralign="center" o:hrstd="t" o:hr="t" fillcolor="#a0a0a0" stroked="f"/>
         </w:pict>
       </w:r>
     </w:p>
     <w:p>
       <w:pPr>
+        <w:spacing w:after="0" w:line="240" w:lineRule="auto"/>
+        <w:mirrorIndents/>
         <w:rPr>
           <w:b/>
           <w:bCs/>
@@ -231,8 +276,15 @@
       </w:r>
     </w:p>
     <w:p>
-      <w:r>
-        <w:t>Where is the data?</w:t>
+      <w:pPr>
+        <w:spacing w:after="0" w:line="240" w:lineRule="auto"/>
+        <w:mirrorIndents/>
+      </w:pPr>
+      <w:r>
+        <w:rPr>
+          <w:u w:val="single"/>
+        </w:rPr>
+        <w:t>Database</w:t>
       </w:r>
       <w:r>
         <w:br/>
@@ -245,6 +297,8 @@
           <w:ilvl w:val="0"/>
           <w:numId w:val="6"/>
         </w:numPr>
+        <w:spacing w:after="0" w:line="240" w:lineRule="auto"/>
+        <w:mirrorIndents/>
       </w:pPr>
       <w:r>
         <w:t xml:space="preserve">Database design (using different tools) </w:t>
@@ -256,9 +310,14 @@
           <w:ilvl w:val="1"/>
           <w:numId w:val="6"/>
         </w:numPr>
-      </w:pPr>
-      <w:r>
-        <w:t xml:space="preserve">ERD Diagram (Initial) </w:t>
+        <w:spacing w:after="0" w:line="240" w:lineRule="auto"/>
+        <w:mirrorIndents/>
+      </w:pPr>
+      <w:r>
+        <w:t xml:space="preserve">09-09 - </w:t>
+      </w:r>
+      <w:r>
+        <w:t>ERD (Initial)</w:t>
       </w:r>
     </w:p>
     <w:p>
@@ -267,10 +326,103 @@
           <w:ilvl w:val="2"/>
           <w:numId w:val="6"/>
         </w:numPr>
+        <w:spacing w:after="0" w:line="240" w:lineRule="auto"/>
+        <w:contextualSpacing/>
+        <w:mirrorIndents/>
       </w:pPr>
       <w:r>
         <w:t>Using MySQL ERD tool</w:t>
       </w:r>
+    </w:p>
+    <w:p>
+      <w:pPr>
+        <w:numPr>
+          <w:ilvl w:val="1"/>
+          <w:numId w:val="6"/>
+        </w:numPr>
+        <w:spacing w:after="0" w:line="240" w:lineRule="auto"/>
+        <w:mirrorIndents/>
+      </w:pPr>
+      <w:r>
+        <w:t>09-18 – ERD</w:t>
+      </w:r>
+    </w:p>
+    <w:p>
+      <w:pPr>
+        <w:numPr>
+          <w:ilvl w:val="2"/>
+          <w:numId w:val="6"/>
+        </w:numPr>
+        <w:spacing w:after="0" w:line="240" w:lineRule="auto"/>
+        <w:mirrorIndents/>
+      </w:pPr>
+      <w:r>
+        <w:t>Deleted the redundant table, as per recommendation from Edgardo Molina.</w:t>
+      </w:r>
+    </w:p>
+    <w:p>
+      <w:pPr>
+        <w:numPr>
+          <w:ilvl w:val="1"/>
+          <w:numId w:val="6"/>
+        </w:numPr>
+        <w:spacing w:after="0" w:line="240" w:lineRule="auto"/>
+        <w:mirrorIndents/>
+      </w:pPr>
+      <w:r>
+        <w:t xml:space="preserve">10-01 </w:t>
+      </w:r>
+      <w:r>
+        <w:t>–</w:t>
+      </w:r>
+      <w:r>
+        <w:t xml:space="preserve"> </w:t>
+      </w:r>
+      <w:r>
+        <w:t>Recreated using ERD from pgAdmin4 (</w:t>
+      </w:r>
+      <w:proofErr w:type="spellStart"/>
+      <w:r>
+        <w:t>PostGreSQL</w:t>
+      </w:r>
+      <w:proofErr w:type="spellEnd"/>
+      <w:r>
+        <w:t>)</w:t>
+      </w:r>
+      <w:r>
+        <w:t>.</w:t>
+      </w:r>
+      <w:r>
+        <w:t xml:space="preserve"> Used an automated script to generate tables. Noticed that double quotes were needed for all SQL queries.</w:t>
+      </w:r>
+      <w:r>
+        <w:t xml:space="preserve"> Deleted existing tables and began recreating them.</w:t>
+      </w:r>
+      <w:r>
+        <w:br/>
+      </w:r>
+      <w:r>
+        <w:br/>
+        <w:t xml:space="preserve">Revision: </w:t>
+      </w:r>
+      <w:r>
+        <w:br/>
+      </w:r>
+      <w:r>
+        <w:t xml:space="preserve">Recreated using ERD tool from pgAdmin4 (PostgreSQL), which can </w:t>
+      </w:r>
+      <w:r>
+        <w:t>generate script</w:t>
+      </w:r>
+      <w:r>
+        <w:t xml:space="preserve"> to create tables. Noticed that all tables required double quotes for all SQL queries, which was a hassle. Deleted all existing tables and recreated them scratch.</w:t>
+      </w:r>
+    </w:p>
+    <w:p>
+      <w:pPr>
+        <w:spacing w:after="0" w:line="240" w:lineRule="auto"/>
+        <w:mirrorIndents/>
+      </w:pPr>
     </w:p>
     <w:p>
       <w:pPr>
@@ -278,9 +430,27 @@
           <w:ilvl w:val="0"/>
           <w:numId w:val="6"/>
         </w:numPr>
-      </w:pPr>
-      <w:r>
-        <w:t xml:space="preserve">Database design (cont'd) - Using ERD Tool from PostGresSQL (via pgAdmin 4) </w:t>
+        <w:spacing w:after="0" w:line="240" w:lineRule="auto"/>
+        <w:mirrorIndents/>
+      </w:pPr>
+      <w:r>
+        <w:t xml:space="preserve">Database design (cont'd) - Using ERD Tool from </w:t>
+      </w:r>
+      <w:proofErr w:type="spellStart"/>
+      <w:r>
+        <w:t>PostGreSQL</w:t>
+      </w:r>
+      <w:proofErr w:type="spellEnd"/>
+      <w:r>
+        <w:t xml:space="preserve"> (via </w:t>
+      </w:r>
+      <w:proofErr w:type="spellStart"/>
+      <w:r>
+        <w:t>pgAdmin</w:t>
+      </w:r>
+      <w:proofErr w:type="spellEnd"/>
+      <w:r>
+        <w:t xml:space="preserve"> 4) </w:t>
       </w:r>
     </w:p>
     <w:p>
@@ -289,15 +459,35 @@
           <w:ilvl w:val="1"/>
           <w:numId w:val="6"/>
         </w:numPr>
-      </w:pPr>
-      <w:r>
-        <w:t xml:space="preserve">10-01 - Remove redundant </w:t>
-      </w:r>
-      <w:proofErr w:type="gramStart"/>
-      <w:r>
-        <w:t>table</w:t>
-      </w:r>
-      <w:proofErr w:type="gramEnd"/>
+        <w:spacing w:after="0" w:line="240" w:lineRule="auto"/>
+        <w:mirrorIndents/>
+      </w:pPr>
+      <w:r>
+        <w:t xml:space="preserve">10-09 - Changed composite primary key to a using a single </w:t>
+      </w:r>
+      <w:r>
+        <w:t>attribute</w:t>
+      </w:r>
+      <w:r>
+        <w:t xml:space="preserve"> as a workaround for failure to create the 3</w:t>
+      </w:r>
+      <w:r>
+        <w:rPr>
+          <w:vertAlign w:val="superscript"/>
+        </w:rPr>
+        <w:t>rd</w:t>
+      </w:r>
+      <w:r>
+        <w:t xml:space="preserve"> table, </w:t>
+      </w:r>
+      <w:proofErr w:type="spellStart"/>
+      <w:r>
+        <w:t>vflashcard</w:t>
+      </w:r>
+      <w:proofErr w:type="spellEnd"/>
+      <w:r>
+        <w:t>.</w:t>
+      </w:r>
     </w:p>
     <w:p>
       <w:pPr>
@@ -305,15 +495,53 @@
           <w:ilvl w:val="1"/>
           <w:numId w:val="6"/>
         </w:numPr>
-      </w:pPr>
-      <w:r>
-        <w:t xml:space="preserve">10-09 - Changed composite primary key to a using a single </w:t>
-      </w:r>
-      <w:proofErr w:type="gramStart"/>
-      <w:r>
-        <w:t>attribute</w:t>
-      </w:r>
-      <w:proofErr w:type="gramEnd"/>
+        <w:spacing w:after="0" w:line="240" w:lineRule="auto"/>
+        <w:mirrorIndents/>
+      </w:pPr>
+      <w:r>
+        <w:t xml:space="preserve">10-17 </w:t>
+      </w:r>
+      <w:r>
+        <w:t>–</w:t>
+      </w:r>
+      <w:r>
+        <w:t xml:space="preserve"> </w:t>
+      </w:r>
+      <w:r>
+        <w:t>Added a</w:t>
+      </w:r>
+      <w:r>
+        <w:t xml:space="preserve">dditional attribute under </w:t>
+      </w:r>
+      <w:proofErr w:type="spellStart"/>
+      <w:r>
+        <w:t>vflashcard_set</w:t>
+      </w:r>
+      <w:proofErr w:type="spellEnd"/>
+      <w:r>
+        <w:t xml:space="preserve"> for view access. </w:t>
+      </w:r>
+      <w:r>
+        <w:t>Implemented an</w:t>
+      </w:r>
+      <w:r>
+        <w:t xml:space="preserve"> </w:t>
+      </w:r>
+      <w:r>
+        <w:t xml:space="preserve">ENUM type </w:t>
+      </w:r>
+      <w:r>
+        <w:t>(public/private)</w:t>
+      </w:r>
+      <w:r>
+        <w:t xml:space="preserve"> as suggested</w:t>
+      </w:r>
+      <w:r>
+        <w:t xml:space="preserve"> </w:t>
+      </w:r>
+      <w:r>
+        <w:t>by Edgardo Molina.</w:t>
+      </w:r>
     </w:p>
     <w:p>
       <w:pPr>
@@ -321,9 +549,37 @@
           <w:ilvl w:val="1"/>
           <w:numId w:val="6"/>
         </w:numPr>
-      </w:pPr>
-      <w:r>
-        <w:t>10-17 - Additional attribute under vflashcard_set for view access. Implemented ENUM type as suggested by Edgardo Molina.</w:t>
+        <w:spacing w:after="0" w:line="240" w:lineRule="auto"/>
+        <w:mirrorIndents/>
+      </w:pPr>
+      <w:r>
+        <w:t>10-29 - Shorten table names for convenience. (Less typing during coding &amp; debugging processes.)</w:t>
+      </w:r>
+    </w:p>
+    <w:p>
+      <w:pPr>
+        <w:numPr>
+          <w:ilvl w:val="0"/>
+          <w:numId w:val="6"/>
+        </w:numPr>
+        <w:spacing w:after="0" w:line="240" w:lineRule="auto"/>
+        <w:mirrorIndents/>
+      </w:pPr>
+      <w:proofErr w:type="spellStart"/>
+      <w:r>
+        <w:t>PostGresSQL</w:t>
+      </w:r>
+      <w:proofErr w:type="spellEnd"/>
+      <w:r>
+        <w:t xml:space="preserve"> Database - </w:t>
+      </w:r>
+      <w:proofErr w:type="spellStart"/>
+      <w:r>
+        <w:t>vFlashcards</w:t>
+      </w:r>
+      <w:proofErr w:type="spellEnd"/>
+      <w:r>
+        <w:t xml:space="preserve"> (screenshots) </w:t>
       </w:r>
     </w:p>
     <w:p>
@@ -332,9 +588,40 @@
           <w:ilvl w:val="1"/>
           <w:numId w:val="6"/>
         </w:numPr>
-      </w:pPr>
-      <w:r>
-        <w:t>10-29 - Shorten table names for convenience. (Less typing during coding &amp; debugging processes.)</w:t>
+        <w:spacing w:after="0" w:line="240" w:lineRule="auto"/>
+        <w:mirrorIndents/>
+      </w:pPr>
+      <w:r>
+        <w:t>Database tables</w:t>
+      </w:r>
+    </w:p>
+    <w:p>
+      <w:pPr>
+        <w:numPr>
+          <w:ilvl w:val="1"/>
+          <w:numId w:val="6"/>
+        </w:numPr>
+        <w:spacing w:after="0" w:line="240" w:lineRule="auto"/>
+        <w:mirrorIndents/>
+      </w:pPr>
+      <w:r>
+        <w:t xml:space="preserve">Show </w:t>
+      </w:r>
+      <w:r>
+        <w:t>queries.</w:t>
+      </w:r>
+    </w:p>
+    <w:p>
+      <w:pPr>
+        <w:numPr>
+          <w:ilvl w:val="1"/>
+          <w:numId w:val="6"/>
+        </w:numPr>
+        <w:spacing w:after="0" w:line="240" w:lineRule="auto"/>
+        <w:mirrorIndents/>
+      </w:pPr>
+      <w:r>
+        <w:t>Other work that took place (may require a new slide for this)</w:t>
       </w:r>
     </w:p>
     <w:p>
@@ -343,10 +630,11 @@
           <w:ilvl w:val="0"/>
           <w:numId w:val="6"/>
         </w:numPr>
-      </w:pPr>
-      <w:r>
-        <w:lastRenderedPageBreak/>
-        <w:t xml:space="preserve">PostGresSQL Database - vFlashcards (screenshots) </w:t>
+        <w:spacing w:after="0" w:line="240" w:lineRule="auto"/>
+        <w:mirrorIndents/>
+      </w:pPr>
+      <w:r>
+        <w:t xml:space="preserve">Routes - Login &amp; Authentication (using Express) </w:t>
       </w:r>
     </w:p>
     <w:p>
@@ -355,9 +643,29 @@
           <w:ilvl w:val="1"/>
           <w:numId w:val="6"/>
         </w:numPr>
-      </w:pPr>
-      <w:r>
-        <w:t>Database tables</w:t>
+        <w:spacing w:after="0" w:line="240" w:lineRule="auto"/>
+        <w:mirrorIndents/>
+      </w:pPr>
+      <w:r>
+        <w:t xml:space="preserve">Login.js - Code snippets </w:t>
+      </w:r>
+    </w:p>
+    <w:p>
+      <w:pPr>
+        <w:numPr>
+          <w:ilvl w:val="2"/>
+          <w:numId w:val="6"/>
+        </w:numPr>
+        <w:spacing w:after="0" w:line="240" w:lineRule="auto"/>
+        <w:mirrorIndents/>
+      </w:pPr>
+      <w:proofErr w:type="gramStart"/>
+      <w:r>
+        <w:t>User</w:t>
+      </w:r>
+      <w:proofErr w:type="gramEnd"/>
+      <w:r>
+        <w:t xml:space="preserve"> sign up</w:t>
       </w:r>
     </w:p>
     <w:p>
@@ -366,15 +674,30 @@
           <w:ilvl w:val="1"/>
           <w:numId w:val="6"/>
         </w:numPr>
-      </w:pPr>
-      <w:r>
-        <w:t xml:space="preserve">Show </w:t>
-      </w:r>
-      <w:proofErr w:type="gramStart"/>
-      <w:r>
-        <w:t>queries</w:t>
-      </w:r>
-      <w:proofErr w:type="gramEnd"/>
+        <w:spacing w:after="0" w:line="240" w:lineRule="auto"/>
+        <w:mirrorIndents/>
+      </w:pPr>
+      <w:proofErr w:type="spellStart"/>
+      <w:r>
+        <w:t>tokenGenerator</w:t>
+      </w:r>
+      <w:proofErr w:type="spellEnd"/>
+      <w:r>
+        <w:t xml:space="preserve"> - Code snippets </w:t>
+      </w:r>
+    </w:p>
+    <w:p>
+      <w:pPr>
+        <w:numPr>
+          <w:ilvl w:val="2"/>
+          <w:numId w:val="6"/>
+        </w:numPr>
+        <w:spacing w:after="0" w:line="240" w:lineRule="auto"/>
+        <w:mirrorIndents/>
+      </w:pPr>
+      <w:r>
+        <w:t>For authentication and integrity</w:t>
+      </w:r>
     </w:p>
     <w:p>
       <w:pPr>
@@ -382,31 +705,12 @@
           <w:ilvl w:val="1"/>
           <w:numId w:val="6"/>
         </w:numPr>
-      </w:pPr>
-      <w:r>
-        <w:t>Other work that took place (may require a new slide for this)</w:t>
-      </w:r>
-    </w:p>
-    <w:p>
-      <w:pPr>
-        <w:numPr>
-          <w:ilvl w:val="0"/>
-          <w:numId w:val="6"/>
-        </w:numPr>
-      </w:pPr>
-      <w:r>
-        <w:t xml:space="preserve">Routes - Login &amp; Authentication (using Express) </w:t>
-      </w:r>
-    </w:p>
-    <w:p>
-      <w:pPr>
-        <w:numPr>
-          <w:ilvl w:val="1"/>
-          <w:numId w:val="6"/>
-        </w:numPr>
-      </w:pPr>
-      <w:r>
-        <w:t xml:space="preserve">Login.js - Code snippets </w:t>
+        <w:spacing w:after="0" w:line="240" w:lineRule="auto"/>
+        <w:mirrorIndents/>
+      </w:pPr>
+      <w:r>
+        <w:lastRenderedPageBreak/>
+        <w:t xml:space="preserve">auth.js - Code snippets </w:t>
       </w:r>
     </w:p>
     <w:p>
@@ -415,55 +719,8 @@
           <w:ilvl w:val="2"/>
           <w:numId w:val="6"/>
         </w:numPr>
-      </w:pPr>
-      <w:proofErr w:type="gramStart"/>
-      <w:r>
-        <w:t>User</w:t>
-      </w:r>
-      <w:proofErr w:type="gramEnd"/>
-      <w:r>
-        <w:t xml:space="preserve"> sign up</w:t>
-      </w:r>
-    </w:p>
-    <w:p>
-      <w:pPr>
-        <w:numPr>
-          <w:ilvl w:val="1"/>
-          <w:numId w:val="6"/>
-        </w:numPr>
-      </w:pPr>
-      <w:r>
-        <w:t xml:space="preserve">tokenGenerator - Code snippets </w:t>
-      </w:r>
-    </w:p>
-    <w:p>
-      <w:pPr>
-        <w:numPr>
-          <w:ilvl w:val="2"/>
-          <w:numId w:val="6"/>
-        </w:numPr>
-      </w:pPr>
-      <w:r>
-        <w:t>For authentication and integrity</w:t>
-      </w:r>
-    </w:p>
-    <w:p>
-      <w:pPr>
-        <w:numPr>
-          <w:ilvl w:val="1"/>
-          <w:numId w:val="6"/>
-        </w:numPr>
-      </w:pPr>
-      <w:r>
-        <w:t xml:space="preserve">auth.js - Code snippets </w:t>
-      </w:r>
-    </w:p>
-    <w:p>
-      <w:pPr>
-        <w:numPr>
-          <w:ilvl w:val="2"/>
-          <w:numId w:val="6"/>
-        </w:numPr>
+        <w:spacing w:after="0" w:line="240" w:lineRule="auto"/>
+        <w:mirrorIndents/>
       </w:pPr>
       <w:r>
         <w:t>Where verification takes place</w:t>
@@ -471,6 +728,8 @@
     </w:p>
     <w:p>
       <w:pPr>
+        <w:spacing w:after="0" w:line="240" w:lineRule="auto"/>
+        <w:mirrorIndents/>
         <w:rPr>
           <w:b/>
           <w:bCs/>
@@ -490,6 +749,8 @@
           <w:ilvl w:val="0"/>
           <w:numId w:val="7"/>
         </w:numPr>
+        <w:spacing w:after="0" w:line="240" w:lineRule="auto"/>
+        <w:mirrorIndents/>
       </w:pPr>
       <w:r>
         <w:t xml:space="preserve">Sign up &gt; Login &gt; Retrieving a card set from the </w:t>
@@ -506,6 +767,8 @@
           <w:ilvl w:val="0"/>
           <w:numId w:val="7"/>
         </w:numPr>
+        <w:spacing w:after="0" w:line="240" w:lineRule="auto"/>
+        <w:mirrorIndents/>
       </w:pPr>
       <w:r>
         <w:t>Viewing a card &gt; Adding to an existing card &gt; Updating a card</w:t>
@@ -517,6 +780,8 @@
           <w:ilvl w:val="0"/>
           <w:numId w:val="7"/>
         </w:numPr>
+        <w:spacing w:after="0" w:line="240" w:lineRule="auto"/>
+        <w:mirrorIndents/>
       </w:pPr>
       <w:r>
         <w:t xml:space="preserve">Delete a </w:t>
@@ -528,14 +793,20 @@
       <w:proofErr w:type="gramEnd"/>
     </w:p>
     <w:p>
+      <w:pPr>
+        <w:spacing w:after="0" w:line="240" w:lineRule="auto"/>
+        <w:mirrorIndents/>
+      </w:pPr>
       <w:r>
         <w:pict w14:anchorId="01B80CEB">
-          <v:rect id="_x0000_i1045" style="width:0;height:1.5pt" o:hralign="center" o:hrstd="t" o:hr="t" fillcolor="#a0a0a0" stroked="f"/>
+          <v:rect id="_x0000_i1051" style="width:0;height:1.5pt" o:hralign="center" o:hrstd="t" o:hr="t" fillcolor="#a0a0a0" stroked="f"/>
         </w:pict>
       </w:r>
     </w:p>
     <w:p>
       <w:pPr>
+        <w:spacing w:after="0" w:line="240" w:lineRule="auto"/>
+        <w:mirrorIndents/>
         <w:rPr>
           <w:b/>
           <w:bCs/>
@@ -555,9 +826,73 @@
           <w:ilvl w:val="0"/>
           <w:numId w:val="8"/>
         </w:numPr>
-      </w:pPr>
-      <w:r>
-        <w:t xml:space="preserve">Challenges </w:t>
+        <w:spacing w:after="0" w:line="240" w:lineRule="auto"/>
+        <w:ind w:left="2160"/>
+        <w:mirrorIndents/>
+      </w:pPr>
+      <w:r>
+        <w:t>Challenges</w:t>
+      </w:r>
+    </w:p>
+    <w:p>
+      <w:pPr>
+        <w:numPr>
+          <w:ilvl w:val="5"/>
+          <w:numId w:val="8"/>
+        </w:numPr>
+        <w:spacing w:after="0" w:line="240" w:lineRule="auto"/>
+        <w:mirrorIndents/>
+      </w:pPr>
+      <w:r>
+        <w:t>Learning / testing components</w:t>
+      </w:r>
+    </w:p>
+    <w:p>
+      <w:pPr>
+        <w:numPr>
+          <w:ilvl w:val="2"/>
+          <w:numId w:val="8"/>
+        </w:numPr>
+        <w:spacing w:after="0" w:line="240" w:lineRule="auto"/>
+        <w:mirrorIndents/>
+      </w:pPr>
+      <w:proofErr w:type="spellStart"/>
+      <w:r>
+        <w:t>JSONWebToken</w:t>
+      </w:r>
+      <w:proofErr w:type="spellEnd"/>
+      <w:r>
+        <w:t xml:space="preserve"> – Took &gt; 10 hours to learn, troubleshoot, and understand the mechanic.</w:t>
+      </w:r>
+      <w:r>
+        <w:t xml:space="preserve"> </w:t>
+      </w:r>
+    </w:p>
+    <w:p>
+      <w:pPr>
+        <w:numPr>
+          <w:ilvl w:val="2"/>
+          <w:numId w:val="8"/>
+        </w:numPr>
+        <w:spacing w:after="0" w:line="240" w:lineRule="auto"/>
+        <w:mirrorIndents/>
+      </w:pPr>
+      <w:r>
+        <w:t>Database –</w:t>
+      </w:r>
+      <w:r>
+        <w:t xml:space="preserve"> Had to augment existing knowledge (from college course) with additional tutorials. These included </w:t>
+      </w:r>
+      <w:proofErr w:type="spellStart"/>
+      <w:r>
+        <w:t>PostGreSQL</w:t>
+      </w:r>
+      <w:proofErr w:type="spellEnd"/>
+      <w:r>
+        <w:t xml:space="preserve"> server setup, creating tables, using the appropriate data type</w:t>
+      </w:r>
+      <w:r>
+        <w:t>, etc.</w:t>
       </w:r>
     </w:p>
     <w:p>
@@ -566,9 +901,41 @@
           <w:ilvl w:val="1"/>
           <w:numId w:val="8"/>
         </w:numPr>
-      </w:pPr>
-      <w:r>
-        <w:t>Learning / testing components</w:t>
+        <w:spacing w:after="0" w:line="240" w:lineRule="auto"/>
+        <w:mirrorIndents/>
+      </w:pPr>
+      <w:r>
+        <w:t xml:space="preserve">Working solo - </w:t>
+      </w:r>
+      <w:r>
+        <w:t>responsible for</w:t>
+      </w:r>
+      <w:r>
+        <w:t xml:space="preserve"> all aspect</w:t>
+      </w:r>
+      <w:r>
+        <w:t>s</w:t>
+      </w:r>
+      <w:r>
+        <w:t xml:space="preserve"> of the project</w:t>
+      </w:r>
+      <w:r>
+        <w:t xml:space="preserve"> including i</w:t>
+      </w:r>
+      <w:r>
+        <w:t xml:space="preserve">deation, planning, designing, coding, debugging, </w:t>
+      </w:r>
+      <w:r>
+        <w:t xml:space="preserve">and </w:t>
+      </w:r>
+      <w:r>
+        <w:t>documentation</w:t>
+      </w:r>
+      <w:r>
+        <w:t>.</w:t>
+      </w:r>
+      <w:r>
+        <w:t xml:space="preserve"> Tasks can be incredibly time consuming.</w:t>
       </w:r>
     </w:p>
     <w:p>
@@ -577,9 +944,11 @@
           <w:ilvl w:val="1"/>
           <w:numId w:val="8"/>
         </w:numPr>
-      </w:pPr>
-      <w:r>
-        <w:t xml:space="preserve">Gathering team members (initial conversation, but did not materialize) </w:t>
+        <w:spacing w:after="0" w:line="240" w:lineRule="auto"/>
+        <w:mirrorIndents/>
+      </w:pPr>
+      <w:r>
+        <w:t xml:space="preserve">No teammates. </w:t>
       </w:r>
     </w:p>
     <w:p>
@@ -588,25 +957,14 @@
           <w:ilvl w:val="2"/>
           <w:numId w:val="8"/>
         </w:numPr>
-      </w:pPr>
-      <w:r>
-        <w:t xml:space="preserve">Conversations but did not work </w:t>
-      </w:r>
-      <w:proofErr w:type="gramStart"/>
-      <w:r>
-        <w:t>out</w:t>
-      </w:r>
-      <w:proofErr w:type="gramEnd"/>
-    </w:p>
-    <w:p>
-      <w:pPr>
-        <w:numPr>
-          <w:ilvl w:val="1"/>
-          <w:numId w:val="8"/>
-        </w:numPr>
-      </w:pPr>
-      <w:r>
-        <w:t xml:space="preserve">Working solo - responsible all aspect of the project </w:t>
+        <w:spacing w:after="0" w:line="240" w:lineRule="auto"/>
+        <w:mirrorIndents/>
+      </w:pPr>
+      <w:r>
+        <w:t>Lack of sounding board</w:t>
+      </w:r>
+      <w:r>
+        <w:t>, which can be very useful when one is stuck.</w:t>
       </w:r>
     </w:p>
     <w:p>
@@ -615,9 +973,17 @@
           <w:ilvl w:val="2"/>
           <w:numId w:val="8"/>
         </w:numPr>
-      </w:pPr>
-      <w:r>
-        <w:t>Ideation, planning, designing, coding, debugging, documentation,</w:t>
+        <w:spacing w:after="0" w:line="240" w:lineRule="auto"/>
+        <w:mirrorIndents/>
+      </w:pPr>
+      <w:r>
+        <w:t>Responsible for all follow ups</w:t>
+      </w:r>
+      <w:r>
+        <w:t xml:space="preserve"> with TA and supervisor</w:t>
+      </w:r>
+      <w:r>
+        <w:t>.</w:t>
       </w:r>
     </w:p>
     <w:p>
@@ -626,45 +992,17 @@
           <w:ilvl w:val="2"/>
           <w:numId w:val="8"/>
         </w:numPr>
-      </w:pPr>
-      <w:r>
-        <w:t>Lack of sounding board</w:t>
-      </w:r>
-    </w:p>
-    <w:p>
-      <w:pPr>
-        <w:numPr>
-          <w:ilvl w:val="2"/>
-          <w:numId w:val="8"/>
-        </w:numPr>
-      </w:pPr>
-      <w:r>
-        <w:t xml:space="preserve">Follow up with TA and </w:t>
-      </w:r>
-      <w:proofErr w:type="gramStart"/>
-      <w:r>
-        <w:t>supervisor</w:t>
-      </w:r>
-      <w:proofErr w:type="gramEnd"/>
-    </w:p>
-    <w:p>
-      <w:pPr>
-        <w:numPr>
-          <w:ilvl w:val="1"/>
-          <w:numId w:val="8"/>
-        </w:numPr>
-      </w:pPr>
-      <w:r>
-        <w:t xml:space="preserve">Helpful to have an extra set of eyes to test and </w:t>
-      </w:r>
-      <w:proofErr w:type="gramStart"/>
-      <w:r>
-        <w:t>debug</w:t>
-      </w:r>
-      <w:proofErr w:type="gramEnd"/>
-    </w:p>
-    <w:p>
-      <w:pPr>
+        <w:spacing w:after="0" w:line="240" w:lineRule="auto"/>
+        <w:mirrorIndents/>
+      </w:pPr>
+      <w:r>
+        <w:t>Useful to have other opinions and perspectives.</w:t>
+      </w:r>
+    </w:p>
+    <w:p>
+      <w:pPr>
+        <w:spacing w:after="0" w:line="240" w:lineRule="auto"/>
+        <w:mirrorIndents/>
         <w:rPr>
           <w:b/>
           <w:bCs/>
@@ -693,6 +1031,8 @@
           <w:ilvl w:val="0"/>
           <w:numId w:val="9"/>
         </w:numPr>
+        <w:spacing w:after="0" w:line="240" w:lineRule="auto"/>
+        <w:mirrorIndents/>
       </w:pPr>
       <w:r>
         <w:t>Anticipated vs current roadmap</w:t>
@@ -704,6 +1044,8 @@
           <w:ilvl w:val="0"/>
           <w:numId w:val="9"/>
         </w:numPr>
+        <w:spacing w:after="0" w:line="240" w:lineRule="auto"/>
+        <w:mirrorIndents/>
       </w:pPr>
       <w:r>
         <w:t>Task log</w:t>
@@ -715,9 +1057,10 @@
           <w:ilvl w:val="0"/>
           <w:numId w:val="9"/>
         </w:numPr>
-      </w:pPr>
-      <w:r>
-        <w:lastRenderedPageBreak/>
+        <w:spacing w:after="0" w:line="240" w:lineRule="auto"/>
+        <w:mirrorIndents/>
+      </w:pPr>
+      <w:r>
         <w:t>Project management board</w:t>
       </w:r>
     </w:p>
@@ -727,6 +1070,8 @@
           <w:ilvl w:val="0"/>
           <w:numId w:val="9"/>
         </w:numPr>
+        <w:spacing w:after="0" w:line="240" w:lineRule="auto"/>
+        <w:mirrorIndents/>
       </w:pPr>
       <w:r>
         <w:t xml:space="preserve">Actionable items </w:t>
@@ -738,6 +1083,8 @@
           <w:ilvl w:val="1"/>
           <w:numId w:val="9"/>
         </w:numPr>
+        <w:spacing w:after="0" w:line="240" w:lineRule="auto"/>
+        <w:mirrorIndents/>
       </w:pPr>
       <w:r>
         <w:t>Frontend</w:t>
@@ -749,12 +1096,19 @@
           <w:ilvl w:val="1"/>
           <w:numId w:val="9"/>
         </w:numPr>
+        <w:spacing w:after="0" w:line="240" w:lineRule="auto"/>
+        <w:mirrorIndents/>
       </w:pPr>
       <w:r>
         <w:t>Tentative - Strech goals</w:t>
       </w:r>
     </w:p>
-    <w:p/>
+    <w:p>
+      <w:pPr>
+        <w:spacing w:after="0" w:line="240" w:lineRule="auto"/>
+        <w:mirrorIndents/>
+      </w:pPr>
+    </w:p>
     <w:sectPr>
       <w:pgSz w:w="12240" w:h="15840"/>
       <w:pgMar w:top="1440" w:right="1440" w:bottom="1440" w:left="1440" w:header="720" w:footer="720" w:gutter="0"/>
@@ -996,7 +1350,7 @@
   <w:abstractNum w:abstractNumId="2" w15:restartNumberingAfterBreak="0">
     <w:nsid w:val="39BC262E"/>
     <w:multiLevelType w:val="multilevel"/>
-    <w:tmpl w:val="EAEE6A2A"/>
+    <w:tmpl w:val="28EC4516"/>
     <w:lvl w:ilvl="0">
       <w:start w:val="14"/>
       <w:numFmt w:val="decimal"/>
@@ -1033,7 +1387,7 @@
         <w:ind w:left="2160" w:hanging="360"/>
       </w:pPr>
     </w:lvl>
-    <w:lvl w:ilvl="3" w:tentative="1">
+    <w:lvl w:ilvl="3">
       <w:start w:val="1"/>
       <w:numFmt w:val="decimal"/>
       <w:lvlText w:val="%4."/>
@@ -1044,8 +1398,11 @@
         </w:tabs>
         <w:ind w:left="2880" w:hanging="360"/>
       </w:pPr>
-    </w:lvl>
-    <w:lvl w:ilvl="4" w:tentative="1">
+      <w:rPr>
+        <w:caps/>
+      </w:rPr>
+    </w:lvl>
+    <w:lvl w:ilvl="4">
       <w:start w:val="1"/>
       <w:numFmt w:val="decimal"/>
       <w:lvlText w:val="%5."/>
@@ -1057,7 +1414,7 @@
         <w:ind w:left="3600" w:hanging="360"/>
       </w:pPr>
     </w:lvl>
-    <w:lvl w:ilvl="5" w:tentative="1">
+    <w:lvl w:ilvl="5">
       <w:start w:val="1"/>
       <w:numFmt w:val="decimal"/>
       <w:lvlText w:val="%6."/>
@@ -2218,6 +2575,7 @@
   <w:style w:type="character" w:default="1" w:styleId="DefaultParagraphFont">
     <w:name w:val="Default Paragraph Font"/>
     <w:uiPriority w:val="1"/>
+    <w:semiHidden/>
     <w:unhideWhenUsed/>
   </w:style>
   <w:style w:type="table" w:default="1" w:styleId="TableNormal">

</xml_diff>

<commit_message>
Deliverables for Presentation Draft. Updated time log.
</commit_message>
<xml_diff>
--- a/Deliverables/2023-11-06-Presentation_Draft/notes-draft/Draft-2023-11-04.docx
+++ b/Deliverables/2023-11-06-Presentation_Draft/notes-draft/Draft-2023-11-04.docx
@@ -42,15 +42,7 @@
         <w:mirrorIndents/>
       </w:pPr>
       <w:r>
-        <w:t xml:space="preserve">What &amp; </w:t>
-      </w:r>
-      <w:proofErr w:type="gramStart"/>
-      <w:r>
-        <w:t>Why</w:t>
-      </w:r>
-      <w:proofErr w:type="gramEnd"/>
-      <w:r>
-        <w:t xml:space="preserve">? </w:t>
+        <w:t xml:space="preserve">What &amp; Why? </w:t>
       </w:r>
     </w:p>
     <w:p>
@@ -123,7 +115,7 @@
       </w:pPr>
       <w:r>
         <w:pict w14:anchorId="603061F7">
-          <v:rect id="_x0000_i1049" style="width:0;height:1.5pt" o:hralign="center" o:hrstd="t" o:hr="t" fillcolor="#a0a0a0" stroked="f"/>
+          <v:rect id="_x0000_i1025" style="width:0;height:1.5pt" o:hralign="center" o:hrstd="t" o:hr="t" fillcolor="#a0a0a0" stroked="f"/>
         </w:pict>
       </w:r>
     </w:p>
@@ -199,13 +191,8 @@
         <w:mirrorIndents/>
       </w:pPr>
       <w:r>
-        <w:t xml:space="preserve">Note, public view should not allow edit </w:t>
-      </w:r>
-      <w:proofErr w:type="gramStart"/>
-      <w:r>
-        <w:t>access</w:t>
-      </w:r>
-      <w:proofErr w:type="gramEnd"/>
+        <w:t>Note, public view should not allow edit access</w:t>
+      </w:r>
     </w:p>
     <w:p>
       <w:pPr>
@@ -217,15 +204,7 @@
         <w:mirrorIndents/>
       </w:pPr>
       <w:r>
-        <w:t xml:space="preserve">Add new set &gt; Create New Card 1 &gt; Create new card </w:t>
-      </w:r>
-      <w:proofErr w:type="gramStart"/>
-      <w:r>
-        <w:t>2</w:t>
-      </w:r>
-      <w:proofErr w:type="gramEnd"/>
-      <w:r>
-        <w:t xml:space="preserve"> </w:t>
+        <w:t xml:space="preserve">Add new set &gt; Create New Card 1 &gt; Create new card 2 </w:t>
       </w:r>
     </w:p>
     <w:p>
@@ -254,7 +233,7 @@
       </w:pPr>
       <w:r>
         <w:pict w14:anchorId="3B2B285B">
-          <v:rect id="_x0000_i1050" style="width:0;height:1.5pt" o:hralign="center" o:hrstd="t" o:hr="t" fillcolor="#a0a0a0" stroked="f"/>
+          <v:rect id="_x0000_i1026" style="width:0;height:1.5pt" o:hralign="center" o:hrstd="t" o:hr="t" fillcolor="#a0a0a0" stroked="f"/>
         </w:pict>
       </w:r>
     </w:p>
@@ -379,15 +358,7 @@
         <w:t xml:space="preserve"> </w:t>
       </w:r>
       <w:r>
-        <w:t>Recreated using ERD from pgAdmin4 (</w:t>
-      </w:r>
-      <w:proofErr w:type="spellStart"/>
-      <w:r>
-        <w:t>PostGreSQL</w:t>
-      </w:r>
-      <w:proofErr w:type="spellEnd"/>
-      <w:r>
-        <w:t>)</w:t>
+        <w:t>Recreated using ERD from pgAdmin4 (PostGreSQL)</w:t>
       </w:r>
       <w:r>
         <w:t>.</w:t>
@@ -409,13 +380,7 @@
         <w:br/>
       </w:r>
       <w:r>
-        <w:t xml:space="preserve">Recreated using ERD tool from pgAdmin4 (PostgreSQL), which can </w:t>
-      </w:r>
-      <w:r>
-        <w:t>generate script</w:t>
-      </w:r>
-      <w:r>
-        <w:t xml:space="preserve"> to create tables. Noticed that all tables required double quotes for all SQL queries, which was a hassle. Deleted all existing tables and recreated them scratch.</w:t>
+        <w:t>Recreated using ERD tool from pgAdmin4 (PostgreSQL), which can generate script to create tables. Noticed that all tables required double quotes for all SQL queries, which was a hassle. Deleted all existing tables and recreated them scratch.</w:t>
       </w:r>
     </w:p>
     <w:p>
@@ -434,23 +399,7 @@
         <w:mirrorIndents/>
       </w:pPr>
       <w:r>
-        <w:t xml:space="preserve">Database design (cont'd) - Using ERD Tool from </w:t>
-      </w:r>
-      <w:proofErr w:type="spellStart"/>
-      <w:r>
-        <w:t>PostGreSQL</w:t>
-      </w:r>
-      <w:proofErr w:type="spellEnd"/>
-      <w:r>
-        <w:t xml:space="preserve"> (via </w:t>
-      </w:r>
-      <w:proofErr w:type="spellStart"/>
-      <w:r>
-        <w:t>pgAdmin</w:t>
-      </w:r>
-      <w:proofErr w:type="spellEnd"/>
-      <w:r>
-        <w:t xml:space="preserve"> 4) </w:t>
+        <w:t xml:space="preserve">Database design (cont'd) - Using ERD Tool from PostGreSQL (via pgAdmin 4) </w:t>
       </w:r>
     </w:p>
     <w:p>
@@ -478,15 +427,7 @@
         <w:t>rd</w:t>
       </w:r>
       <w:r>
-        <w:t xml:space="preserve"> table, </w:t>
-      </w:r>
-      <w:proofErr w:type="spellStart"/>
-      <w:r>
-        <w:t>vflashcard</w:t>
-      </w:r>
-      <w:proofErr w:type="spellEnd"/>
-      <w:r>
-        <w:t>.</w:t>
+        <w:t xml:space="preserve"> table, vflashcard.</w:t>
       </w:r>
     </w:p>
     <w:p>
@@ -511,15 +452,7 @@
         <w:t>Added a</w:t>
       </w:r>
       <w:r>
-        <w:t xml:space="preserve">dditional attribute under </w:t>
-      </w:r>
-      <w:proofErr w:type="spellStart"/>
-      <w:r>
-        <w:t>vflashcard_set</w:t>
-      </w:r>
-      <w:proofErr w:type="spellEnd"/>
-      <w:r>
-        <w:t xml:space="preserve"> for view access. </w:t>
+        <w:t xml:space="preserve">dditional attribute under vflashcard_set for view access. </w:t>
       </w:r>
       <w:r>
         <w:t>Implemented an</w:t>
@@ -565,21 +498,8 @@
         <w:spacing w:after="0" w:line="240" w:lineRule="auto"/>
         <w:mirrorIndents/>
       </w:pPr>
-      <w:proofErr w:type="spellStart"/>
-      <w:r>
-        <w:t>PostGresSQL</w:t>
-      </w:r>
-      <w:proofErr w:type="spellEnd"/>
-      <w:r>
-        <w:t xml:space="preserve"> Database - </w:t>
-      </w:r>
-      <w:proofErr w:type="spellStart"/>
-      <w:r>
-        <w:t>vFlashcards</w:t>
-      </w:r>
-      <w:proofErr w:type="spellEnd"/>
-      <w:r>
-        <w:t xml:space="preserve"> (screenshots) </w:t>
+      <w:r>
+        <w:t xml:space="preserve">PostGresSQL Database - vFlashcards (screenshots) </w:t>
       </w:r>
     </w:p>
     <w:p>
@@ -634,7 +554,13 @@
         <w:mirrorIndents/>
       </w:pPr>
       <w:r>
-        <w:t xml:space="preserve">Routes - Login &amp; Authentication (using Express) </w:t>
+        <w:t xml:space="preserve">Routes - Login &amp; </w:t>
+      </w:r>
+      <w:r>
+        <w:t>User Profile</w:t>
+      </w:r>
+      <w:r>
+        <w:t xml:space="preserve"> (using Express) </w:t>
       </w:r>
     </w:p>
     <w:p>
@@ -659,13 +585,8 @@
         <w:spacing w:after="0" w:line="240" w:lineRule="auto"/>
         <w:mirrorIndents/>
       </w:pPr>
-      <w:proofErr w:type="gramStart"/>
-      <w:r>
-        <w:t>User</w:t>
-      </w:r>
-      <w:proofErr w:type="gramEnd"/>
-      <w:r>
-        <w:t xml:space="preserve"> sign up</w:t>
+      <w:r>
+        <w:t>User sign up</w:t>
       </w:r>
     </w:p>
     <w:p>
@@ -677,13 +598,8 @@
         <w:spacing w:after="0" w:line="240" w:lineRule="auto"/>
         <w:mirrorIndents/>
       </w:pPr>
-      <w:proofErr w:type="spellStart"/>
-      <w:r>
-        <w:t>tokenGenerator</w:t>
-      </w:r>
-      <w:proofErr w:type="spellEnd"/>
-      <w:r>
-        <w:t xml:space="preserve"> - Code snippets </w:t>
+      <w:r>
+        <w:t xml:space="preserve">tokenGenerator - Code snippets </w:t>
       </w:r>
     </w:p>
     <w:p>
@@ -697,6 +613,9 @@
       </w:pPr>
       <w:r>
         <w:t>For authentication and integrity</w:t>
+      </w:r>
+      <w:r>
+        <w:tab/>
       </w:r>
     </w:p>
     <w:p>
@@ -753,13 +672,8 @@
         <w:mirrorIndents/>
       </w:pPr>
       <w:r>
-        <w:t xml:space="preserve">Sign up &gt; Login &gt; Retrieving a card set from the </w:t>
-      </w:r>
-      <w:proofErr w:type="gramStart"/>
-      <w:r>
-        <w:t>library</w:t>
-      </w:r>
-      <w:proofErr w:type="gramEnd"/>
+        <w:t>Sign up &gt; Login &gt; Retrieving a card set from the library</w:t>
+      </w:r>
     </w:p>
     <w:p>
       <w:pPr>
@@ -784,13 +698,8 @@
         <w:mirrorIndents/>
       </w:pPr>
       <w:r>
-        <w:t xml:space="preserve">Delete a </w:t>
-      </w:r>
-      <w:proofErr w:type="gramStart"/>
-      <w:r>
-        <w:t>card</w:t>
-      </w:r>
-      <w:proofErr w:type="gramEnd"/>
+        <w:t>Delete a card</w:t>
+      </w:r>
     </w:p>
     <w:p>
       <w:pPr>
@@ -799,7 +708,7 @@
       </w:pPr>
       <w:r>
         <w:pict w14:anchorId="01B80CEB">
-          <v:rect id="_x0000_i1051" style="width:0;height:1.5pt" o:hralign="center" o:hrstd="t" o:hr="t" fillcolor="#a0a0a0" stroked="f"/>
+          <v:rect id="_x0000_i1027" style="width:0;height:1.5pt" o:hralign="center" o:hrstd="t" o:hr="t" fillcolor="#a0a0a0" stroked="f"/>
         </w:pict>
       </w:r>
     </w:p>
@@ -856,13 +765,8 @@
         <w:spacing w:after="0" w:line="240" w:lineRule="auto"/>
         <w:mirrorIndents/>
       </w:pPr>
-      <w:proofErr w:type="spellStart"/>
-      <w:r>
-        <w:t>JSONWebToken</w:t>
-      </w:r>
-      <w:proofErr w:type="spellEnd"/>
-      <w:r>
-        <w:t xml:space="preserve"> – Took &gt; 10 hours to learn, troubleshoot, and understand the mechanic.</w:t>
+      <w:r>
+        <w:t>JSONWebToken – Took &gt; 10 hours to learn, troubleshoot, and understand the mechanic.</w:t>
       </w:r>
       <w:r>
         <w:t xml:space="preserve"> </w:t>
@@ -881,15 +785,7 @@
         <w:t>Database –</w:t>
       </w:r>
       <w:r>
-        <w:t xml:space="preserve"> Had to augment existing knowledge (from college course) with additional tutorials. These included </w:t>
-      </w:r>
-      <w:proofErr w:type="spellStart"/>
-      <w:r>
-        <w:t>PostGreSQL</w:t>
-      </w:r>
-      <w:proofErr w:type="spellEnd"/>
-      <w:r>
-        <w:t xml:space="preserve"> server setup, creating tables, using the appropriate data type</w:t>
+        <w:t xml:space="preserve"> Had to augment existing knowledge (from college course) with additional tutorials. These included PostGreSQL server setup, creating tables, using the appropriate data type</w:t>
       </w:r>
       <w:r>
         <w:t>, etc.</w:t>
@@ -1013,17 +909,8 @@
           <w:b/>
           <w:bCs/>
         </w:rPr>
-        <w:t xml:space="preserve">Wrap </w:t>
-      </w:r>
-      <w:proofErr w:type="gramStart"/>
-      <w:r>
-        <w:rPr>
-          <w:b/>
-          <w:bCs/>
-        </w:rPr>
-        <w:t>up</w:t>
-      </w:r>
-      <w:proofErr w:type="gramEnd"/>
+        <w:t>Wrap up</w:t>
+      </w:r>
     </w:p>
     <w:p>
       <w:pPr>

</xml_diff>